<commit_message>
Add table with calcs
</commit_message>
<xml_diff>
--- a/Lab4/traitor/Лаба4Отчет.docx
+++ b/Lab4/traitor/Лаба4Отчет.docx
@@ -5863,6 +5863,7 @@
           <w:rFonts w:ascii="Times New Roman" w:eastAsia="Times New Roman" w:hAnsi="Times New Roman" w:cs="Times New Roman"/>
           <w:b/>
           <w:bCs/>
+          <w:noProof/>
           <w:color w:val="000000"/>
           <w:sz w:val="24"/>
           <w:szCs w:val="24"/>
@@ -5921,6 +5922,7 @@
           <w:rFonts w:ascii="Times New Roman" w:eastAsia="Times New Roman" w:hAnsi="Times New Roman" w:cs="Times New Roman"/>
           <w:b/>
           <w:bCs/>
+          <w:noProof/>
           <w:color w:val="000000"/>
           <w:sz w:val="24"/>
           <w:szCs w:val="24"/>
@@ -6000,6 +6002,7 @@
       <w:r>
         <w:rPr>
           <w:rFonts w:ascii="Times New Roman" w:eastAsia="Times New Roman" w:hAnsi="Times New Roman" w:cs="Times New Roman"/>
+          <w:noProof/>
           <w:sz w:val="18"/>
           <w:szCs w:val="18"/>
         </w:rPr>
@@ -6059,6 +6062,7 @@
           <w:rFonts w:ascii="Times New Roman" w:eastAsia="Times New Roman" w:hAnsi="Times New Roman" w:cs="Times New Roman"/>
           <w:b/>
           <w:bCs/>
+          <w:noProof/>
           <w:color w:val="000000"/>
           <w:sz w:val="32"/>
           <w:szCs w:val="32"/>
@@ -6163,6 +6167,7 @@
           <w:color w:val="000000"/>
           <w:sz w:val="32"/>
           <w:szCs w:val="32"/>
+          <w:lang w:val="en-US"/>
         </w:rPr>
       </w:pPr>
       <w:r>
@@ -6187,7 +6192,30 @@
           <w:sz w:val="32"/>
           <w:szCs w:val="32"/>
         </w:rPr>
-        <w:t>д программ</w:t>
+        <w:t>д</w:t>
+      </w:r>
+      <w:r>
+        <w:rPr>
+          <w:rFonts w:ascii="Times New Roman" w:eastAsia="Times New Roman" w:hAnsi="Times New Roman" w:cs="Times New Roman"/>
+          <w:b/>
+          <w:bCs/>
+          <w:color w:val="000000"/>
+          <w:sz w:val="32"/>
+          <w:szCs w:val="32"/>
+          <w:lang w:val="en-US"/>
+        </w:rPr>
+        <w:t xml:space="preserve"> </w:t>
+      </w:r>
+      <w:r>
+        <w:rPr>
+          <w:rFonts w:ascii="Times New Roman" w:eastAsia="Times New Roman" w:hAnsi="Times New Roman" w:cs="Times New Roman"/>
+          <w:b/>
+          <w:bCs/>
+          <w:color w:val="000000"/>
+          <w:sz w:val="32"/>
+          <w:szCs w:val="32"/>
+        </w:rPr>
+        <w:t>программ</w:t>
       </w:r>
     </w:p>
     <w:p>
@@ -6206,6 +6234,7 @@
           <w:lang w:val="en-US"/>
         </w:rPr>
       </w:pPr>
+      <w:proofErr w:type="spellStart"/>
       <w:r>
         <w:rPr>
           <w:rFonts w:ascii="Times New Roman" w:eastAsia="Times New Roman" w:hAnsi="Times New Roman" w:cs="Times New Roman"/>
@@ -6228,10 +6257,10 @@
           <w:sz w:val="32"/>
           <w:szCs w:val="32"/>
           <w:u w:val="single"/>
+          <w:lang w:val="en-US"/>
         </w:rPr>
         <w:t>_</w:t>
       </w:r>
-      <w:proofErr w:type="spellStart"/>
       <w:r>
         <w:rPr>
           <w:rFonts w:ascii="Times New Roman" w:eastAsia="Times New Roman" w:hAnsi="Times New Roman" w:cs="Times New Roman"/>
@@ -17413,17 +17442,19 @@
           <w:sz w:val="32"/>
           <w:szCs w:val="32"/>
           <w:u w:val="single"/>
-        </w:rPr>
-      </w:pPr>
-      <w:r>
-        <w:rPr>
-          <w:rFonts w:ascii="Times New Roman" w:eastAsia="Times New Roman" w:hAnsi="Times New Roman" w:cs="Times New Roman"/>
-          <w:b/>
-          <w:bCs/>
-          <w:color w:val="000000"/>
-          <w:sz w:val="32"/>
-          <w:szCs w:val="32"/>
-          <w:u w:val="single"/>
+          <w:lang w:val="en-US"/>
+        </w:rPr>
+      </w:pPr>
+      <w:r>
+        <w:rPr>
+          <w:rFonts w:ascii="Times New Roman" w:eastAsia="Times New Roman" w:hAnsi="Times New Roman" w:cs="Times New Roman"/>
+          <w:b/>
+          <w:bCs/>
+          <w:color w:val="000000"/>
+          <w:sz w:val="32"/>
+          <w:szCs w:val="32"/>
+          <w:u w:val="single"/>
+          <w:lang w:val="en-US"/>
         </w:rPr>
         <w:t>}</w:t>
       </w:r>
@@ -35369,6 +35400,611 @@
         </w:rPr>
         <w:t>Я сломал права доступа к файлам на винде и пощупал системное программирование на линуксе.</w:t>
       </w:r>
+    </w:p>
+    <w:p>
+      <w:pPr>
+        <w:widowControl w:val="0"/>
+        <w:spacing w:line="275" w:lineRule="auto"/>
+        <w:ind w:right="89" w:firstLine="566"/>
+        <w:rPr>
+          <w:rFonts w:ascii="Times New Roman" w:eastAsia="Times New Roman" w:hAnsi="Times New Roman" w:cs="Times New Roman"/>
+          <w:b/>
+          <w:bCs/>
+          <w:color w:val="000000"/>
+          <w:sz w:val="24"/>
+          <w:szCs w:val="24"/>
+          <w:lang w:val="en-US"/>
+        </w:rPr>
+      </w:pPr>
+      <w:r>
+        <w:rPr>
+          <w:rFonts w:ascii="Times New Roman" w:eastAsia="Times New Roman" w:hAnsi="Times New Roman" w:cs="Times New Roman"/>
+          <w:b/>
+          <w:bCs/>
+          <w:color w:val="000000"/>
+          <w:sz w:val="24"/>
+          <w:szCs w:val="24"/>
+        </w:rPr>
+        <w:lastRenderedPageBreak/>
+        <w:drawing>
+          <wp:inline distT="0" distB="0" distL="0" distR="0" wp14:anchorId="0F058B77" wp14:editId="6F293FD9">
+            <wp:extent cx="6455410" cy="2755265"/>
+            <wp:effectExtent l="0" t="0" r="2540" b="6985"/>
+            <wp:docPr id="106652615" name="Рисунок 1"/>
+            <wp:cNvGraphicFramePr>
+              <a:graphicFrameLocks xmlns:a="http://schemas.openxmlformats.org/drawingml/2006/main" noChangeAspect="1"/>
+            </wp:cNvGraphicFramePr>
+            <a:graphic xmlns:a="http://schemas.openxmlformats.org/drawingml/2006/main">
+              <a:graphicData uri="http://schemas.openxmlformats.org/drawingml/2006/picture">
+                <pic:pic xmlns:pic="http://schemas.openxmlformats.org/drawingml/2006/picture">
+                  <pic:nvPicPr>
+                    <pic:cNvPr id="106652615" name=""/>
+                    <pic:cNvPicPr/>
+                  </pic:nvPicPr>
+                  <pic:blipFill>
+                    <a:blip r:embed="rId7"/>
+                    <a:stretch>
+                      <a:fillRect/>
+                    </a:stretch>
+                  </pic:blipFill>
+                  <pic:spPr>
+                    <a:xfrm>
+                      <a:off x="0" y="0"/>
+                      <a:ext cx="6455410" cy="2755265"/>
+                    </a:xfrm>
+                    <a:prstGeom prst="rect">
+                      <a:avLst/>
+                    </a:prstGeom>
+                  </pic:spPr>
+                </pic:pic>
+              </a:graphicData>
+            </a:graphic>
+          </wp:inline>
+        </w:drawing>
+      </w:r>
+    </w:p>
+    <w:p>
+      <w:pPr>
+        <w:widowControl w:val="0"/>
+        <w:spacing w:line="275" w:lineRule="auto"/>
+        <w:ind w:right="89" w:firstLine="566"/>
+        <w:rPr>
+          <w:rFonts w:ascii="Times New Roman" w:eastAsia="Times New Roman" w:hAnsi="Times New Roman" w:cs="Times New Roman"/>
+          <w:b/>
+          <w:bCs/>
+          <w:color w:val="000000"/>
+          <w:sz w:val="24"/>
+          <w:szCs w:val="24"/>
+          <w:lang w:val="en-US"/>
+        </w:rPr>
+      </w:pPr>
+    </w:p>
+    <w:p>
+      <w:pPr>
+        <w:widowControl w:val="0"/>
+        <w:spacing w:line="275" w:lineRule="auto"/>
+        <w:ind w:right="89" w:firstLine="566"/>
+        <w:rPr>
+          <w:rFonts w:ascii="Times New Roman" w:eastAsia="Times New Roman" w:hAnsi="Times New Roman" w:cs="Times New Roman"/>
+          <w:b/>
+          <w:bCs/>
+          <w:color w:val="000000"/>
+          <w:sz w:val="24"/>
+          <w:szCs w:val="24"/>
+        </w:rPr>
+      </w:pPr>
+      <w:r>
+        <w:rPr>
+          <w:rFonts w:ascii="Times New Roman" w:eastAsia="Times New Roman" w:hAnsi="Times New Roman" w:cs="Times New Roman"/>
+          <w:b/>
+          <w:bCs/>
+          <w:color w:val="000000"/>
+          <w:sz w:val="24"/>
+          <w:szCs w:val="24"/>
+        </w:rPr>
+        <w:t>Выводы</w:t>
+      </w:r>
+    </w:p>
+    <w:p>
+      <w:pPr>
+        <w:widowControl w:val="0"/>
+        <w:numPr>
+          <w:ilvl w:val="0"/>
+          <w:numId w:val="2"/>
+        </w:numPr>
+        <w:spacing w:line="275" w:lineRule="auto"/>
+        <w:ind w:right="89"/>
+        <w:rPr>
+          <w:rFonts w:ascii="Times New Roman" w:eastAsia="Times New Roman" w:hAnsi="Times New Roman" w:cs="Times New Roman"/>
+          <w:b/>
+          <w:bCs/>
+          <w:color w:val="000000"/>
+          <w:sz w:val="24"/>
+          <w:szCs w:val="24"/>
+        </w:rPr>
+      </w:pPr>
+      <w:r>
+        <w:rPr>
+          <w:rFonts w:ascii="Times New Roman" w:eastAsia="Times New Roman" w:hAnsi="Times New Roman" w:cs="Times New Roman"/>
+          <w:b/>
+          <w:bCs/>
+          <w:color w:val="000000"/>
+          <w:sz w:val="24"/>
+          <w:szCs w:val="24"/>
+        </w:rPr>
+        <w:t xml:space="preserve">Общее время выполнения: </w:t>
+      </w:r>
+      <w:proofErr w:type="spellStart"/>
+      <w:r>
+        <w:rPr>
+          <w:rFonts w:ascii="Times New Roman" w:eastAsia="Times New Roman" w:hAnsi="Times New Roman" w:cs="Times New Roman"/>
+          <w:b/>
+          <w:bCs/>
+          <w:color w:val="000000"/>
+          <w:sz w:val="24"/>
+          <w:szCs w:val="24"/>
+        </w:rPr>
+        <w:t>Buddy</w:t>
+      </w:r>
+      <w:proofErr w:type="spellEnd"/>
+      <w:r>
+        <w:rPr>
+          <w:rFonts w:ascii="Times New Roman" w:eastAsia="Times New Roman" w:hAnsi="Times New Roman" w:cs="Times New Roman"/>
+          <w:b/>
+          <w:bCs/>
+          <w:color w:val="000000"/>
+          <w:sz w:val="24"/>
+          <w:szCs w:val="24"/>
+        </w:rPr>
+        <w:t xml:space="preserve"> </w:t>
+      </w:r>
+      <w:proofErr w:type="spellStart"/>
+      <w:r>
+        <w:rPr>
+          <w:rFonts w:ascii="Times New Roman" w:eastAsia="Times New Roman" w:hAnsi="Times New Roman" w:cs="Times New Roman"/>
+          <w:b/>
+          <w:bCs/>
+          <w:color w:val="000000"/>
+          <w:sz w:val="24"/>
+          <w:szCs w:val="24"/>
+        </w:rPr>
+        <w:t>allocator</w:t>
+      </w:r>
+      <w:proofErr w:type="spellEnd"/>
+      <w:r>
+        <w:rPr>
+          <w:rFonts w:ascii="Times New Roman" w:eastAsia="Times New Roman" w:hAnsi="Times New Roman" w:cs="Times New Roman"/>
+          <w:b/>
+          <w:bCs/>
+          <w:color w:val="000000"/>
+          <w:sz w:val="24"/>
+          <w:szCs w:val="24"/>
+        </w:rPr>
+        <w:t xml:space="preserve"> не только быстрее выделяет память, но и быстрее освобождает её по сравнению с </w:t>
+      </w:r>
+      <w:proofErr w:type="spellStart"/>
+      <w:r>
+        <w:rPr>
+          <w:rFonts w:ascii="Times New Roman" w:eastAsia="Times New Roman" w:hAnsi="Times New Roman" w:cs="Times New Roman"/>
+          <w:b/>
+          <w:bCs/>
+          <w:color w:val="000000"/>
+          <w:sz w:val="24"/>
+          <w:szCs w:val="24"/>
+        </w:rPr>
+        <w:t>McKusick-Karels</w:t>
+      </w:r>
+      <w:proofErr w:type="spellEnd"/>
+      <w:r>
+        <w:rPr>
+          <w:rFonts w:ascii="Times New Roman" w:eastAsia="Times New Roman" w:hAnsi="Times New Roman" w:cs="Times New Roman"/>
+          <w:b/>
+          <w:bCs/>
+          <w:color w:val="000000"/>
+          <w:sz w:val="24"/>
+          <w:szCs w:val="24"/>
+        </w:rPr>
+        <w:t xml:space="preserve"> </w:t>
+      </w:r>
+      <w:proofErr w:type="spellStart"/>
+      <w:r>
+        <w:rPr>
+          <w:rFonts w:ascii="Times New Roman" w:eastAsia="Times New Roman" w:hAnsi="Times New Roman" w:cs="Times New Roman"/>
+          <w:b/>
+          <w:bCs/>
+          <w:color w:val="000000"/>
+          <w:sz w:val="24"/>
+          <w:szCs w:val="24"/>
+        </w:rPr>
+        <w:t>allocator</w:t>
+      </w:r>
+      <w:proofErr w:type="spellEnd"/>
+      <w:r>
+        <w:rPr>
+          <w:rFonts w:ascii="Times New Roman" w:eastAsia="Times New Roman" w:hAnsi="Times New Roman" w:cs="Times New Roman"/>
+          <w:b/>
+          <w:bCs/>
+          <w:color w:val="000000"/>
+          <w:sz w:val="24"/>
+          <w:szCs w:val="24"/>
+        </w:rPr>
+        <w:t>. Это делает его более эффективным в задачах, где важны как операции выделения, так и освобождения памяти.</w:t>
+      </w:r>
+    </w:p>
+    <w:p>
+      <w:pPr>
+        <w:widowControl w:val="0"/>
+        <w:numPr>
+          <w:ilvl w:val="0"/>
+          <w:numId w:val="2"/>
+        </w:numPr>
+        <w:spacing w:line="275" w:lineRule="auto"/>
+        <w:ind w:right="89"/>
+        <w:rPr>
+          <w:rFonts w:ascii="Times New Roman" w:eastAsia="Times New Roman" w:hAnsi="Times New Roman" w:cs="Times New Roman"/>
+          <w:b/>
+          <w:bCs/>
+          <w:color w:val="000000"/>
+          <w:sz w:val="24"/>
+          <w:szCs w:val="24"/>
+        </w:rPr>
+      </w:pPr>
+      <w:r>
+        <w:rPr>
+          <w:rFonts w:ascii="Times New Roman" w:eastAsia="Times New Roman" w:hAnsi="Times New Roman" w:cs="Times New Roman"/>
+          <w:b/>
+          <w:bCs/>
+          <w:color w:val="000000"/>
+          <w:sz w:val="24"/>
+          <w:szCs w:val="24"/>
+        </w:rPr>
+        <w:t>Соотношение времени аллокации и освобождения</w:t>
+      </w:r>
+      <w:proofErr w:type="gramStart"/>
+      <w:r>
+        <w:rPr>
+          <w:rFonts w:ascii="Times New Roman" w:eastAsia="Times New Roman" w:hAnsi="Times New Roman" w:cs="Times New Roman"/>
+          <w:b/>
+          <w:bCs/>
+          <w:color w:val="000000"/>
+          <w:sz w:val="24"/>
+          <w:szCs w:val="24"/>
+        </w:rPr>
+        <w:t>: У</w:t>
+      </w:r>
+      <w:proofErr w:type="gramEnd"/>
+      <w:r>
+        <w:rPr>
+          <w:rFonts w:ascii="Times New Roman" w:eastAsia="Times New Roman" w:hAnsi="Times New Roman" w:cs="Times New Roman"/>
+          <w:b/>
+          <w:bCs/>
+          <w:color w:val="000000"/>
+          <w:sz w:val="24"/>
+          <w:szCs w:val="24"/>
+        </w:rPr>
+        <w:t xml:space="preserve"> </w:t>
+      </w:r>
+      <w:proofErr w:type="spellStart"/>
+      <w:r>
+        <w:rPr>
+          <w:rFonts w:ascii="Times New Roman" w:eastAsia="Times New Roman" w:hAnsi="Times New Roman" w:cs="Times New Roman"/>
+          <w:b/>
+          <w:bCs/>
+          <w:color w:val="000000"/>
+          <w:sz w:val="24"/>
+          <w:szCs w:val="24"/>
+        </w:rPr>
+        <w:t>Buddy</w:t>
+      </w:r>
+      <w:proofErr w:type="spellEnd"/>
+      <w:r>
+        <w:rPr>
+          <w:rFonts w:ascii="Times New Roman" w:eastAsia="Times New Roman" w:hAnsi="Times New Roman" w:cs="Times New Roman"/>
+          <w:b/>
+          <w:bCs/>
+          <w:color w:val="000000"/>
+          <w:sz w:val="24"/>
+          <w:szCs w:val="24"/>
+        </w:rPr>
+        <w:t xml:space="preserve"> </w:t>
+      </w:r>
+      <w:proofErr w:type="spellStart"/>
+      <w:r>
+        <w:rPr>
+          <w:rFonts w:ascii="Times New Roman" w:eastAsia="Times New Roman" w:hAnsi="Times New Roman" w:cs="Times New Roman"/>
+          <w:b/>
+          <w:bCs/>
+          <w:color w:val="000000"/>
+          <w:sz w:val="24"/>
+          <w:szCs w:val="24"/>
+        </w:rPr>
+        <w:t>allocator</w:t>
+      </w:r>
+      <w:proofErr w:type="spellEnd"/>
+      <w:r>
+        <w:rPr>
+          <w:rFonts w:ascii="Times New Roman" w:eastAsia="Times New Roman" w:hAnsi="Times New Roman" w:cs="Times New Roman"/>
+          <w:b/>
+          <w:bCs/>
+          <w:color w:val="000000"/>
+          <w:sz w:val="24"/>
+          <w:szCs w:val="24"/>
+        </w:rPr>
+        <w:t xml:space="preserve"> время освобождения памяти составляет примерно половину от времени аллокации, что указывает на его оптимизированную структуру управления памятью. У </w:t>
+      </w:r>
+      <w:proofErr w:type="spellStart"/>
+      <w:r>
+        <w:rPr>
+          <w:rFonts w:ascii="Times New Roman" w:eastAsia="Times New Roman" w:hAnsi="Times New Roman" w:cs="Times New Roman"/>
+          <w:b/>
+          <w:bCs/>
+          <w:color w:val="000000"/>
+          <w:sz w:val="24"/>
+          <w:szCs w:val="24"/>
+        </w:rPr>
+        <w:t>McKusick-Karels</w:t>
+      </w:r>
+      <w:proofErr w:type="spellEnd"/>
+      <w:r>
+        <w:rPr>
+          <w:rFonts w:ascii="Times New Roman" w:eastAsia="Times New Roman" w:hAnsi="Times New Roman" w:cs="Times New Roman"/>
+          <w:b/>
+          <w:bCs/>
+          <w:color w:val="000000"/>
+          <w:sz w:val="24"/>
+          <w:szCs w:val="24"/>
+        </w:rPr>
+        <w:t xml:space="preserve"> </w:t>
+      </w:r>
+      <w:proofErr w:type="spellStart"/>
+      <w:r>
+        <w:rPr>
+          <w:rFonts w:ascii="Times New Roman" w:eastAsia="Times New Roman" w:hAnsi="Times New Roman" w:cs="Times New Roman"/>
+          <w:b/>
+          <w:bCs/>
+          <w:color w:val="000000"/>
+          <w:sz w:val="24"/>
+          <w:szCs w:val="24"/>
+        </w:rPr>
+        <w:t>allocator</w:t>
+      </w:r>
+      <w:proofErr w:type="spellEnd"/>
+      <w:r>
+        <w:rPr>
+          <w:rFonts w:ascii="Times New Roman" w:eastAsia="Times New Roman" w:hAnsi="Times New Roman" w:cs="Times New Roman"/>
+          <w:b/>
+          <w:bCs/>
+          <w:color w:val="000000"/>
+          <w:sz w:val="24"/>
+          <w:szCs w:val="24"/>
+        </w:rPr>
+        <w:t xml:space="preserve"> это соотношение также сохраняется, но абсолютные значения времени выше.</w:t>
+      </w:r>
+    </w:p>
+    <w:p>
+      <w:pPr>
+        <w:widowControl w:val="0"/>
+        <w:numPr>
+          <w:ilvl w:val="0"/>
+          <w:numId w:val="2"/>
+        </w:numPr>
+        <w:spacing w:line="275" w:lineRule="auto"/>
+        <w:ind w:right="89"/>
+        <w:rPr>
+          <w:rFonts w:ascii="Times New Roman" w:eastAsia="Times New Roman" w:hAnsi="Times New Roman" w:cs="Times New Roman"/>
+          <w:b/>
+          <w:bCs/>
+          <w:color w:val="000000"/>
+          <w:sz w:val="24"/>
+          <w:szCs w:val="24"/>
+        </w:rPr>
+      </w:pPr>
+      <w:r>
+        <w:rPr>
+          <w:rFonts w:ascii="Times New Roman" w:eastAsia="Times New Roman" w:hAnsi="Times New Roman" w:cs="Times New Roman"/>
+          <w:b/>
+          <w:bCs/>
+          <w:color w:val="000000"/>
+          <w:sz w:val="24"/>
+          <w:szCs w:val="24"/>
+        </w:rPr>
+        <w:t xml:space="preserve">Производительность: </w:t>
+      </w:r>
+      <w:proofErr w:type="spellStart"/>
+      <w:r>
+        <w:rPr>
+          <w:rFonts w:ascii="Times New Roman" w:eastAsia="Times New Roman" w:hAnsi="Times New Roman" w:cs="Times New Roman"/>
+          <w:b/>
+          <w:bCs/>
+          <w:color w:val="000000"/>
+          <w:sz w:val="24"/>
+          <w:szCs w:val="24"/>
+        </w:rPr>
+        <w:t>Buddy</w:t>
+      </w:r>
+      <w:proofErr w:type="spellEnd"/>
+      <w:r>
+        <w:rPr>
+          <w:rFonts w:ascii="Times New Roman" w:eastAsia="Times New Roman" w:hAnsi="Times New Roman" w:cs="Times New Roman"/>
+          <w:b/>
+          <w:bCs/>
+          <w:color w:val="000000"/>
+          <w:sz w:val="24"/>
+          <w:szCs w:val="24"/>
+        </w:rPr>
+        <w:t xml:space="preserve"> </w:t>
+      </w:r>
+      <w:proofErr w:type="spellStart"/>
+      <w:r>
+        <w:rPr>
+          <w:rFonts w:ascii="Times New Roman" w:eastAsia="Times New Roman" w:hAnsi="Times New Roman" w:cs="Times New Roman"/>
+          <w:b/>
+          <w:bCs/>
+          <w:color w:val="000000"/>
+          <w:sz w:val="24"/>
+          <w:szCs w:val="24"/>
+        </w:rPr>
+        <w:t>allocator</w:t>
+      </w:r>
+      <w:proofErr w:type="spellEnd"/>
+      <w:r>
+        <w:rPr>
+          <w:rFonts w:ascii="Times New Roman" w:eastAsia="Times New Roman" w:hAnsi="Times New Roman" w:cs="Times New Roman"/>
+          <w:b/>
+          <w:bCs/>
+          <w:color w:val="000000"/>
+          <w:sz w:val="24"/>
+          <w:szCs w:val="24"/>
+        </w:rPr>
+        <w:t xml:space="preserve"> демонстрирует более высокое соотношение объема памяти ко времени (байты/мс) как для операций аллокации, так и для освобождения памяти. Это подтверждает его преимущество в производительности.</w:t>
+      </w:r>
+    </w:p>
+    <w:p>
+      <w:pPr>
+        <w:widowControl w:val="0"/>
+        <w:numPr>
+          <w:ilvl w:val="0"/>
+          <w:numId w:val="2"/>
+        </w:numPr>
+        <w:spacing w:line="275" w:lineRule="auto"/>
+        <w:ind w:right="89"/>
+        <w:rPr>
+          <w:rFonts w:ascii="Times New Roman" w:eastAsia="Times New Roman" w:hAnsi="Times New Roman" w:cs="Times New Roman"/>
+          <w:b/>
+          <w:bCs/>
+          <w:color w:val="000000"/>
+          <w:sz w:val="24"/>
+          <w:szCs w:val="24"/>
+        </w:rPr>
+      </w:pPr>
+      <w:r>
+        <w:rPr>
+          <w:rFonts w:ascii="Times New Roman" w:eastAsia="Times New Roman" w:hAnsi="Times New Roman" w:cs="Times New Roman"/>
+          <w:b/>
+          <w:bCs/>
+          <w:color w:val="000000"/>
+          <w:sz w:val="24"/>
+          <w:szCs w:val="24"/>
+        </w:rPr>
+        <w:t xml:space="preserve">Масштабируемость: Оба </w:t>
+      </w:r>
+      <w:proofErr w:type="spellStart"/>
+      <w:r>
+        <w:rPr>
+          <w:rFonts w:ascii="Times New Roman" w:eastAsia="Times New Roman" w:hAnsi="Times New Roman" w:cs="Times New Roman"/>
+          <w:b/>
+          <w:bCs/>
+          <w:color w:val="000000"/>
+          <w:sz w:val="24"/>
+          <w:szCs w:val="24"/>
+        </w:rPr>
+        <w:t>аллокатора</w:t>
+      </w:r>
+      <w:proofErr w:type="spellEnd"/>
+      <w:r>
+        <w:rPr>
+          <w:rFonts w:ascii="Times New Roman" w:eastAsia="Times New Roman" w:hAnsi="Times New Roman" w:cs="Times New Roman"/>
+          <w:b/>
+          <w:bCs/>
+          <w:color w:val="000000"/>
+          <w:sz w:val="24"/>
+          <w:szCs w:val="24"/>
+        </w:rPr>
+        <w:t xml:space="preserve"> показывают линейное увеличение времени с увеличением объема памяти, но </w:t>
+      </w:r>
+      <w:proofErr w:type="spellStart"/>
+      <w:r>
+        <w:rPr>
+          <w:rFonts w:ascii="Times New Roman" w:eastAsia="Times New Roman" w:hAnsi="Times New Roman" w:cs="Times New Roman"/>
+          <w:b/>
+          <w:bCs/>
+          <w:color w:val="000000"/>
+          <w:sz w:val="24"/>
+          <w:szCs w:val="24"/>
+        </w:rPr>
+        <w:t>Buddy</w:t>
+      </w:r>
+      <w:proofErr w:type="spellEnd"/>
+      <w:r>
+        <w:rPr>
+          <w:rFonts w:ascii="Times New Roman" w:eastAsia="Times New Roman" w:hAnsi="Times New Roman" w:cs="Times New Roman"/>
+          <w:b/>
+          <w:bCs/>
+          <w:color w:val="000000"/>
+          <w:sz w:val="24"/>
+          <w:szCs w:val="24"/>
+        </w:rPr>
+        <w:t xml:space="preserve"> </w:t>
+      </w:r>
+      <w:proofErr w:type="spellStart"/>
+      <w:r>
+        <w:rPr>
+          <w:rFonts w:ascii="Times New Roman" w:eastAsia="Times New Roman" w:hAnsi="Times New Roman" w:cs="Times New Roman"/>
+          <w:b/>
+          <w:bCs/>
+          <w:color w:val="000000"/>
+          <w:sz w:val="24"/>
+          <w:szCs w:val="24"/>
+        </w:rPr>
+        <w:t>allocator</w:t>
+      </w:r>
+      <w:proofErr w:type="spellEnd"/>
+      <w:r>
+        <w:rPr>
+          <w:rFonts w:ascii="Times New Roman" w:eastAsia="Times New Roman" w:hAnsi="Times New Roman" w:cs="Times New Roman"/>
+          <w:b/>
+          <w:bCs/>
+          <w:color w:val="000000"/>
+          <w:sz w:val="24"/>
+          <w:szCs w:val="24"/>
+        </w:rPr>
+        <w:t xml:space="preserve"> сохраняет свое преимущество на всех уровнях.</w:t>
+      </w:r>
+    </w:p>
+    <w:p>
+      <w:pPr>
+        <w:widowControl w:val="0"/>
+        <w:spacing w:line="275" w:lineRule="auto"/>
+        <w:ind w:right="89" w:firstLine="566"/>
+        <w:rPr>
+          <w:rFonts w:ascii="Times New Roman" w:eastAsia="Times New Roman" w:hAnsi="Times New Roman" w:cs="Times New Roman"/>
+          <w:b/>
+          <w:bCs/>
+          <w:color w:val="000000"/>
+          <w:sz w:val="24"/>
+          <w:szCs w:val="24"/>
+        </w:rPr>
+      </w:pPr>
+    </w:p>
+    <w:p>
+      <w:pPr>
+        <w:widowControl w:val="0"/>
+        <w:spacing w:line="275" w:lineRule="auto"/>
+        <w:ind w:right="89" w:firstLine="566"/>
+        <w:rPr>
+          <w:rFonts w:ascii="Times New Roman" w:eastAsia="Times New Roman" w:hAnsi="Times New Roman" w:cs="Times New Roman"/>
+          <w:b/>
+          <w:bCs/>
+          <w:color w:val="000000"/>
+          <w:sz w:val="24"/>
+          <w:szCs w:val="24"/>
+        </w:rPr>
+      </w:pPr>
+    </w:p>
+    <w:p>
+      <w:pPr>
+        <w:widowControl w:val="0"/>
+        <w:spacing w:line="275" w:lineRule="auto"/>
+        <w:ind w:right="89" w:firstLine="566"/>
+        <w:rPr>
+          <w:rFonts w:ascii="Times New Roman" w:eastAsia="Times New Roman" w:hAnsi="Times New Roman" w:cs="Times New Roman"/>
+          <w:b/>
+          <w:bCs/>
+          <w:color w:val="000000"/>
+          <w:sz w:val="24"/>
+          <w:szCs w:val="24"/>
+        </w:rPr>
+      </w:pPr>
     </w:p>
     <w:sectPr>
       <w:pgSz w:w="11906" w:h="16838"/>
@@ -35382,6 +36018,119 @@
 <file path=word/numbering.xml><?xml version="1.0" encoding="utf-8"?>
 <w:numbering xmlns:wpc="http://schemas.microsoft.com/office/word/2010/wordprocessingCanvas" xmlns:cx="http://schemas.microsoft.com/office/drawing/2014/chartex" xmlns:cx1="http://schemas.microsoft.com/office/drawing/2015/9/8/chartex" xmlns:cx2="http://schemas.microsoft.com/office/drawing/2015/10/21/chartex" xmlns:cx3="http://schemas.microsoft.com/office/drawing/2016/5/9/chartex" xmlns:cx4="http://schemas.microsoft.com/office/drawing/2016/5/10/chartex" xmlns:cx5="http://schemas.microsoft.com/office/drawing/2016/5/11/chartex" xmlns:cx6="http://schemas.microsoft.com/office/drawing/2016/5/12/chartex" xmlns:cx7="http://schemas.microsoft.com/office/drawing/2016/5/13/chartex" xmlns:cx8="http://schemas.microsoft.com/office/drawing/2016/5/14/chartex" xmlns:mc="http://schemas.openxmlformats.org/markup-compatibility/2006" xmlns:aink="http://schemas.microsoft.com/office/drawing/2016/ink" xmlns:am3d="http://schemas.microsoft.com/office/drawing/2017/model3d" xmlns:o="urn:schemas-microsoft-com:office:office" xmlns:oel="http://schemas.microsoft.com/office/2019/extlst" xmlns:r="http://schemas.openxmlformats.org/officeDocument/2006/relationships" xmlns:m="http://schemas.openxmlformats.org/officeDocument/2006/math" xmlns:v="urn:schemas-microsoft-com:vml" xmlns:wp14="http://schemas.microsoft.com/office/word/2010/wordprocessingDrawing" xmlns:wp="http://schemas.openxmlformats.org/drawingml/2006/wordprocessingDrawing" xmlns:w10="urn:schemas-microsoft-com:office:word" xmlns:w="http://schemas.openxmlformats.org/wordprocessingml/2006/main" xmlns:w14="http://schemas.microsoft.com/office/word/2010/wordml" xmlns:w15="http://schemas.microsoft.com/office/word/2012/wordml" xmlns:w16cex="http://schemas.microsoft.com/office/word/2018/wordml/cex" xmlns:w16cid="http://schemas.microsoft.com/office/word/2016/wordml/cid" xmlns:w16="http://schemas.microsoft.com/office/word/2018/wordml" xmlns:w16du="http://schemas.microsoft.com/office/word/2023/wordml/word16du" xmlns:w16sdtdh="http://schemas.microsoft.com/office/word/2020/wordml/sdtdatahash" xmlns:w16se="http://schemas.microsoft.com/office/word/2015/wordml/symex" xmlns:wpg="http://schemas.microsoft.com/office/word/2010/wordprocessingGroup" xmlns:wpi="http://schemas.microsoft.com/office/word/2010/wordprocessingInk" xmlns:wne="http://schemas.microsoft.com/office/word/2006/wordml" xmlns:wps="http://schemas.microsoft.com/office/word/2010/wordprocessingShape" mc:Ignorable="w14 w15 w16se w16cid w16 w16cex w16sdtdh w16du wp14">
   <w:abstractNum w:abstractNumId="0" w15:restartNumberingAfterBreak="0">
+    <w:nsid w:val="1F7E5C88"/>
+    <w:multiLevelType w:val="multilevel"/>
+    <w:tmpl w:val="2CE26300"/>
+    <w:lvl w:ilvl="0">
+      <w:start w:val="1"/>
+      <w:numFmt w:val="decimal"/>
+      <w:lvlText w:val="%1."/>
+      <w:lvlJc w:val="left"/>
+      <w:pPr>
+        <w:tabs>
+          <w:tab w:val="num" w:pos="720"/>
+        </w:tabs>
+        <w:ind w:left="720" w:hanging="360"/>
+      </w:pPr>
+    </w:lvl>
+    <w:lvl w:ilvl="1" w:tentative="1">
+      <w:start w:val="1"/>
+      <w:numFmt w:val="decimal"/>
+      <w:lvlText w:val="%2."/>
+      <w:lvlJc w:val="left"/>
+      <w:pPr>
+        <w:tabs>
+          <w:tab w:val="num" w:pos="1440"/>
+        </w:tabs>
+        <w:ind w:left="1440" w:hanging="360"/>
+      </w:pPr>
+    </w:lvl>
+    <w:lvl w:ilvl="2" w:tentative="1">
+      <w:start w:val="1"/>
+      <w:numFmt w:val="decimal"/>
+      <w:lvlText w:val="%3."/>
+      <w:lvlJc w:val="left"/>
+      <w:pPr>
+        <w:tabs>
+          <w:tab w:val="num" w:pos="2160"/>
+        </w:tabs>
+        <w:ind w:left="2160" w:hanging="360"/>
+      </w:pPr>
+    </w:lvl>
+    <w:lvl w:ilvl="3" w:tentative="1">
+      <w:start w:val="1"/>
+      <w:numFmt w:val="decimal"/>
+      <w:lvlText w:val="%4."/>
+      <w:lvlJc w:val="left"/>
+      <w:pPr>
+        <w:tabs>
+          <w:tab w:val="num" w:pos="2880"/>
+        </w:tabs>
+        <w:ind w:left="2880" w:hanging="360"/>
+      </w:pPr>
+    </w:lvl>
+    <w:lvl w:ilvl="4" w:tentative="1">
+      <w:start w:val="1"/>
+      <w:numFmt w:val="decimal"/>
+      <w:lvlText w:val="%5."/>
+      <w:lvlJc w:val="left"/>
+      <w:pPr>
+        <w:tabs>
+          <w:tab w:val="num" w:pos="3600"/>
+        </w:tabs>
+        <w:ind w:left="3600" w:hanging="360"/>
+      </w:pPr>
+    </w:lvl>
+    <w:lvl w:ilvl="5" w:tentative="1">
+      <w:start w:val="1"/>
+      <w:numFmt w:val="decimal"/>
+      <w:lvlText w:val="%6."/>
+      <w:lvlJc w:val="left"/>
+      <w:pPr>
+        <w:tabs>
+          <w:tab w:val="num" w:pos="4320"/>
+        </w:tabs>
+        <w:ind w:left="4320" w:hanging="360"/>
+      </w:pPr>
+    </w:lvl>
+    <w:lvl w:ilvl="6" w:tentative="1">
+      <w:start w:val="1"/>
+      <w:numFmt w:val="decimal"/>
+      <w:lvlText w:val="%7."/>
+      <w:lvlJc w:val="left"/>
+      <w:pPr>
+        <w:tabs>
+          <w:tab w:val="num" w:pos="5040"/>
+        </w:tabs>
+        <w:ind w:left="5040" w:hanging="360"/>
+      </w:pPr>
+    </w:lvl>
+    <w:lvl w:ilvl="7" w:tentative="1">
+      <w:start w:val="1"/>
+      <w:numFmt w:val="decimal"/>
+      <w:lvlText w:val="%8."/>
+      <w:lvlJc w:val="left"/>
+      <w:pPr>
+        <w:tabs>
+          <w:tab w:val="num" w:pos="5760"/>
+        </w:tabs>
+        <w:ind w:left="5760" w:hanging="360"/>
+      </w:pPr>
+    </w:lvl>
+    <w:lvl w:ilvl="8" w:tentative="1">
+      <w:start w:val="1"/>
+      <w:numFmt w:val="decimal"/>
+      <w:lvlText w:val="%9."/>
+      <w:lvlJc w:val="left"/>
+      <w:pPr>
+        <w:tabs>
+          <w:tab w:val="num" w:pos="6480"/>
+        </w:tabs>
+        <w:ind w:left="6480" w:hanging="360"/>
+      </w:pPr>
+    </w:lvl>
+  </w:abstractNum>
+  <w:abstractNum w:abstractNumId="1" w15:restartNumberingAfterBreak="0">
     <w:nsid w:val="74716974"/>
     <w:multiLevelType w:val="multilevel"/>
     <w:tmpl w:val="99700ADE"/>
@@ -35531,6 +36280,9 @@
     </w:lvl>
   </w:abstractNum>
   <w:num w:numId="1" w16cid:durableId="577793107">
+    <w:abstractNumId w:val="1"/>
+  </w:num>
+  <w:num w:numId="2" w16cid:durableId="1236430047">
     <w:abstractNumId w:val="0"/>
   </w:num>
 </w:numbering>

</xml_diff>